<commit_message>
eliminated clone in tad
</commit_message>
<xml_diff>
--- a/RomeAndVikings/docs/Enunciado Venganza Romana.docx
+++ b/RomeAndVikings/docs/Enunciado Venganza Romana.docx
@@ -1,6 +1,6 @@
 
 <file path=word/document.xml><?xml version="1.0" encoding="utf-8"?>
-<w:document xmlns:wpc="http://schemas.microsoft.com/office/word/2010/wordprocessingCanvas" xmlns:cx="http://schemas.microsoft.com/office/drawing/2014/chartex" xmlns:mc="http://schemas.openxmlformats.org/markup-compatibility/2006" xmlns:o="urn:schemas-microsoft-com:office:office" xmlns:r="http://schemas.openxmlformats.org/officeDocument/2006/relationships" xmlns:m="http://schemas.openxmlformats.org/officeDocument/2006/math" xmlns:v="urn:schemas-microsoft-com:vml" xmlns:wp14="http://schemas.microsoft.com/office/word/2010/wordprocessingDrawing" xmlns:wp="http://schemas.openxmlformats.org/drawingml/2006/wordprocessingDrawing" xmlns:w10="urn:schemas-microsoft-com:office:word" xmlns:w="http://schemas.openxmlformats.org/wordprocessingml/2006/main" xmlns:w14="http://schemas.microsoft.com/office/word/2010/wordml" xmlns:w15="http://schemas.microsoft.com/office/word/2012/wordml" xmlns:w16se="http://schemas.microsoft.com/office/word/2015/wordml/symex" xmlns:wpg="http://schemas.microsoft.com/office/word/2010/wordprocessingGroup" xmlns:wpi="http://schemas.microsoft.com/office/word/2010/wordprocessingInk" xmlns:wne="http://schemas.microsoft.com/office/word/2006/wordml" xmlns:wps="http://schemas.microsoft.com/office/word/2010/wordprocessingShape" mc:Ignorable="w14 w15 w16se wp14">
+<w:document xmlns:wpc="http://schemas.microsoft.com/office/word/2010/wordprocessingCanvas" xmlns:cx="http://schemas.microsoft.com/office/drawing/2014/chartex" xmlns:cx1="http://schemas.microsoft.com/office/drawing/2015/9/8/chartex" xmlns:cx2="http://schemas.microsoft.com/office/drawing/2015/10/21/chartex" xmlns:cx3="http://schemas.microsoft.com/office/drawing/2016/5/9/chartex" xmlns:cx4="http://schemas.microsoft.com/office/drawing/2016/5/10/chartex" xmlns:cx5="http://schemas.microsoft.com/office/drawing/2016/5/11/chartex" xmlns:cx6="http://schemas.microsoft.com/office/drawing/2016/5/12/chartex" xmlns:cx7="http://schemas.microsoft.com/office/drawing/2016/5/13/chartex" xmlns:cx8="http://schemas.microsoft.com/office/drawing/2016/5/14/chartex" xmlns:mc="http://schemas.openxmlformats.org/markup-compatibility/2006" xmlns:aink="http://schemas.microsoft.com/office/drawing/2016/ink" xmlns:am3d="http://schemas.microsoft.com/office/drawing/2017/model3d" xmlns:o="urn:schemas-microsoft-com:office:office" xmlns:oel="http://schemas.microsoft.com/office/2019/extlst" xmlns:r="http://schemas.openxmlformats.org/officeDocument/2006/relationships" xmlns:m="http://schemas.openxmlformats.org/officeDocument/2006/math" xmlns:v="urn:schemas-microsoft-com:vml" xmlns:wp14="http://schemas.microsoft.com/office/word/2010/wordprocessingDrawing" xmlns:wp="http://schemas.openxmlformats.org/drawingml/2006/wordprocessingDrawing" xmlns:w10="urn:schemas-microsoft-com:office:word" xmlns:w="http://schemas.openxmlformats.org/wordprocessingml/2006/main" xmlns:w14="http://schemas.microsoft.com/office/word/2010/wordml" xmlns:w15="http://schemas.microsoft.com/office/word/2012/wordml" xmlns:w16cex="http://schemas.microsoft.com/office/word/2018/wordml/cex" xmlns:w16cid="http://schemas.microsoft.com/office/word/2016/wordml/cid" xmlns:w16="http://schemas.microsoft.com/office/word/2018/wordml" xmlns:w16sdtdh="http://schemas.microsoft.com/office/word/2020/wordml/sdtdatahash" xmlns:w16se="http://schemas.microsoft.com/office/word/2015/wordml/symex" xmlns:wpg="http://schemas.microsoft.com/office/word/2010/wordprocessingGroup" xmlns:wpi="http://schemas.microsoft.com/office/word/2010/wordprocessingInk" xmlns:wne="http://schemas.microsoft.com/office/word/2006/wordml" xmlns:wps="http://schemas.microsoft.com/office/word/2010/wordprocessingShape" mc:Ignorable="w14 w15 w16se w16cid w16 w16cex w16sdtdh wp14">
   <w:body>
     <w:p>
       <w:pPr>
@@ -112,16 +112,7 @@
           <w:szCs w:val="24"/>
           <w:lang w:val="es-MX"/>
         </w:rPr>
-        <w:t xml:space="preserve"> se describirán todos los requerimientos y necesidades que solicita realizar la propuesta de “Venganza Romana” c</w:t>
-      </w:r>
-      <w:r>
-        <w:rPr>
-          <w:rFonts w:ascii="Times New Roman" w:eastAsia="Times New Roman" w:hAnsi="Times New Roman" w:cs="Times New Roman"/>
-          <w:sz w:val="24"/>
-          <w:szCs w:val="24"/>
-          <w:lang w:val="es-MX"/>
-        </w:rPr>
-        <w:t>omo juego seleccionado.</w:t>
+        <w:t xml:space="preserve"> se describirán todos los requerimientos y necesidades que solicita realizar la propuesta de “Venganza Romana” como juego seleccionado.</w:t>
       </w:r>
     </w:p>
     <w:p>
@@ -204,16 +195,7 @@
           <w:szCs w:val="24"/>
           <w:lang w:val="es-MX"/>
         </w:rPr>
-        <w:t xml:space="preserve"> para llegar a su objetivo, es clave que las ubicaciones se encuentren conectadas a trav</w:t>
-      </w:r>
-      <w:r>
-        <w:rPr>
-          <w:rFonts w:ascii="Times New Roman" w:eastAsia="Times New Roman" w:hAnsi="Times New Roman" w:cs="Times New Roman"/>
-          <w:sz w:val="24"/>
-          <w:szCs w:val="24"/>
-          <w:lang w:val="es-MX"/>
-        </w:rPr>
-        <w:t>és de caminos que representen las rutas disponibles para el avance del ejército romano. Para conquistar un territorio, el jugador deberá movilizar su ejército y enfrentarse a los desafíos que presenta ese territorio en particular.</w:t>
+        <w:t xml:space="preserve"> para llegar a su objetivo, es clave que las ubicaciones se encuentren conectadas a través de caminos que representen las rutas disponibles para el avance del ejército romano. Para conquistar un territorio, el jugador deberá movilizar su ejército y enfrentarse a los desafíos que presenta ese territorio en particular.</w:t>
       </w:r>
     </w:p>
     <w:p>
@@ -242,25 +224,7 @@
           <w:szCs w:val="24"/>
           <w:lang w:val="es-MX"/>
         </w:rPr>
-        <w:t>El grafo estará compuest</w:t>
-      </w:r>
-      <w:r>
-        <w:rPr>
-          <w:rFonts w:ascii="Times New Roman" w:eastAsia="Times New Roman" w:hAnsi="Times New Roman" w:cs="Times New Roman"/>
-          <w:sz w:val="24"/>
-          <w:szCs w:val="24"/>
-          <w:lang w:val="es-MX"/>
-        </w:rPr>
-        <w:t>o por vértices que representarán las distintas ubicaciones, como ciudades, reinos y pueblos, mientras que las aristas representarán las conexiones o rutas entre estas ubicaciones. Cada arista estará asociada con un peso que indicará la dificultad o resiste</w:t>
-      </w:r>
-      <w:r>
-        <w:rPr>
-          <w:rFonts w:ascii="Times New Roman" w:eastAsia="Times New Roman" w:hAnsi="Times New Roman" w:cs="Times New Roman"/>
-          <w:sz w:val="24"/>
-          <w:szCs w:val="24"/>
-          <w:lang w:val="es-MX"/>
-        </w:rPr>
-        <w:t xml:space="preserve">ncia de conquistar ese territorio. El mapa estará organizado de manera que las ubicaciones se asemejan a distintos "niveles" </w:t>
+        <w:t xml:space="preserve">El grafo estará compuesto por vértices que representarán las distintas ubicaciones, como ciudades, reinos y pueblos, mientras que las aristas representarán las conexiones o rutas entre estas ubicaciones. Cada arista estará asociada con un peso que indicará la dificultad o resistencia de conquistar ese territorio. El mapa estará organizado de manera que las ubicaciones se asemejan a distintos "niveles" </w:t>
       </w:r>
       <w:r>
         <w:rPr>
@@ -278,16 +242,7 @@
           <w:szCs w:val="24"/>
           <w:lang w:val="es-MX"/>
         </w:rPr>
-        <w:t>, ubicada en el nivel más bajo, servirá como punto de partida para el jugador. A medida que el juga</w:t>
-      </w:r>
-      <w:r>
-        <w:rPr>
-          <w:rFonts w:ascii="Times New Roman" w:eastAsia="Times New Roman" w:hAnsi="Times New Roman" w:cs="Times New Roman"/>
-          <w:sz w:val="24"/>
-          <w:szCs w:val="24"/>
-          <w:lang w:val="es-MX"/>
-        </w:rPr>
-        <w:t>dor avanza, escala hacia otros niveles, donde encontrará pueblos interconectados entre sí. Estos pueblos, a su vez, cuentan con rutas que conducen a niveles superiores, formando así una progresión ascendente a lo largo del juego.</w:t>
+        <w:t>, ubicada en el nivel más bajo, servirá como punto de partida para el jugador. A medida que el jugador avanza, escala hacia otros niveles, donde encontrará pueblos interconectados entre sí. Estos pueblos, a su vez, cuentan con rutas que conducen a niveles superiores, formando así una progresión ascendente a lo largo del juego.</w:t>
       </w:r>
     </w:p>
     <w:p>
@@ -316,16 +271,7 @@
           <w:szCs w:val="24"/>
           <w:lang w:val="es-MX"/>
         </w:rPr>
-        <w:t>A medida que el jugador c</w:t>
-      </w:r>
-      <w:r>
-        <w:rPr>
-          <w:rFonts w:ascii="Times New Roman" w:eastAsia="Times New Roman" w:hAnsi="Times New Roman" w:cs="Times New Roman"/>
-          <w:sz w:val="24"/>
-          <w:szCs w:val="24"/>
-          <w:lang w:val="es-MX"/>
-        </w:rPr>
-        <w:t>onquista territorios</w:t>
+        <w:t>A medida que el jugador conquista territorios</w:t>
       </w:r>
       <w:r>
         <w:rPr>
@@ -361,16 +307,7 @@
           <w:szCs w:val="24"/>
           <w:lang w:val="es-MX"/>
         </w:rPr>
-        <w:t xml:space="preserve"> una pérdida de soldados, determinada por la dificultad del territorio conquistado. Por lo tanto, el jugador deber</w:t>
-      </w:r>
-      <w:r>
-        <w:rPr>
-          <w:rFonts w:ascii="Times New Roman" w:eastAsia="Times New Roman" w:hAnsi="Times New Roman" w:cs="Times New Roman"/>
-          <w:sz w:val="24"/>
-          <w:szCs w:val="24"/>
-          <w:lang w:val="es-MX"/>
-        </w:rPr>
-        <w:t>á tomar decisiones estratégicas para maximizar sus recursos y minimizar las bajas.</w:t>
+        <w:t xml:space="preserve"> una pérdida de soldados, determinada por la dificultad del territorio conquistado. Por lo tanto, el jugador deberá tomar decisiones estratégicas para maximizar sus recursos y minimizar las bajas.</w:t>
       </w:r>
       <w:r>
         <w:rPr>
@@ -388,16 +325,7 @@
           <w:szCs w:val="24"/>
           <w:lang w:val="es-MX"/>
         </w:rPr>
-        <w:t>Cada conjunto de pueblos en un nivel particular estará conectado entre sí, aunque no necesariamente todos tendrán conexiones directas entre ellos. Además, cada pueblo de un</w:t>
-      </w:r>
-      <w:r>
-        <w:rPr>
-          <w:rFonts w:ascii="Times New Roman" w:eastAsia="Times New Roman" w:hAnsi="Times New Roman" w:cs="Times New Roman"/>
-          <w:sz w:val="24"/>
-          <w:szCs w:val="24"/>
-          <w:lang w:val="es-MX"/>
-        </w:rPr>
-        <w:t xml:space="preserve"> nivel determinado estará enlazado con uno o dos pueblos del nivel superior, creando una red de conexiones que permitirá al jugador avanzar de manera estratégica y progresiva a lo largo de su misión de conquista en Europa medieval. </w:t>
+        <w:t xml:space="preserve">Cada conjunto de pueblos en un nivel particular estará conectado entre sí, aunque no necesariamente todos tendrán conexiones directas entre ellos. Además, cada pueblo de un nivel determinado estará enlazado con uno o dos pueblos del nivel superior, creando una red de conexiones que permitirá al jugador avanzar de manera estratégica y progresiva a lo largo de su misión de conquista en Europa medieval. </w:t>
       </w:r>
     </w:p>
     <w:p>
@@ -462,16 +390,7 @@
           <w:szCs w:val="24"/>
           <w:lang w:val="es-MX"/>
         </w:rPr>
-        <w:t>ikinga. Para guiarlo en esta épica empresa, el jugador dispone de dos algoritmos cruciales en cualquier momento del juego. El primer algoritmo se enf</w:t>
-      </w:r>
-      <w:r>
-        <w:rPr>
-          <w:rFonts w:ascii="Times New Roman" w:eastAsia="Times New Roman" w:hAnsi="Times New Roman" w:cs="Times New Roman"/>
-          <w:sz w:val="24"/>
-          <w:szCs w:val="24"/>
-          <w:lang w:val="es-MX"/>
-        </w:rPr>
-        <w:t>oca en encontrar el camino con el menor costo (Caminos de Peso Mínimo) para llegar a la base vikinga</w:t>
+        <w:t>ikinga. Para guiarlo en esta épica empresa, el jugador dispone de dos algoritmos cruciales en cualquier momento del juego. El primer algoritmo se enfoca en encontrar el camino con el menor costo (Caminos de Peso Mínimo) para llegar a la base vikinga</w:t>
       </w:r>
       <w:r>
         <w:rPr>
@@ -508,16 +427,7 @@
           <w:lang w:val="es-MX"/>
         </w:rPr>
         <w:lastRenderedPageBreak/>
-        <w:t xml:space="preserve">menos puntos y territorios conquistados. Esto plantea un interesante dilema para los jugadores: ¿priorizar </w:t>
-      </w:r>
-      <w:r>
-        <w:rPr>
-          <w:rFonts w:ascii="Times New Roman" w:eastAsia="Times New Roman" w:hAnsi="Times New Roman" w:cs="Times New Roman"/>
-          <w:sz w:val="24"/>
-          <w:szCs w:val="24"/>
-          <w:lang w:val="es-MX"/>
-        </w:rPr>
-        <w:t>la eficiencia o buscar la expansión del imperio?</w:t>
+        <w:t>menos puntos y territorios conquistados. Esto plantea un interesante dilema para los jugadores: ¿priorizar la eficiencia o buscar la expansión del imperio?</w:t>
       </w:r>
       <w:r>
         <w:rPr>
@@ -791,91 +701,6 @@
         </w:rPr>
         <w:t xml:space="preserve"> </w:t>
       </w:r>
-    </w:p>
-    <w:p>
-      <w:pPr>
-        <w:rPr>
-          <w:rFonts w:ascii="Times New Roman" w:eastAsia="Times New Roman" w:hAnsi="Times New Roman" w:cs="Times New Roman"/>
-          <w:sz w:val="24"/>
-          <w:szCs w:val="24"/>
-          <w:lang w:val="es-MX"/>
-        </w:rPr>
-      </w:pPr>
-      <w:r>
-        <w:rPr>
-          <w:rFonts w:ascii="Times New Roman" w:eastAsia="Times New Roman" w:hAnsi="Times New Roman" w:cs="Times New Roman"/>
-          <w:sz w:val="24"/>
-          <w:szCs w:val="24"/>
-          <w:lang w:val="es-MX"/>
-        </w:rPr>
-        <w:t xml:space="preserve"> </w:t>
-      </w:r>
-    </w:p>
-    <w:p>
-      <w:pPr>
-        <w:rPr>
-          <w:rFonts w:ascii="Times New Roman" w:eastAsia="Times New Roman" w:hAnsi="Times New Roman" w:cs="Times New Roman"/>
-          <w:sz w:val="24"/>
-          <w:szCs w:val="24"/>
-          <w:lang w:val="es-MX"/>
-        </w:rPr>
-      </w:pPr>
-      <w:bookmarkStart w:id="0" w:name="_GoBack"/>
-      <w:bookmarkEnd w:id="0"/>
-    </w:p>
-    <w:p>
-      <w:pPr>
-        <w:rPr>
-          <w:rFonts w:ascii="Times New Roman" w:eastAsia="Times New Roman" w:hAnsi="Times New Roman" w:cs="Times New Roman"/>
-          <w:sz w:val="24"/>
-          <w:szCs w:val="24"/>
-          <w:lang w:val="es-MX"/>
-        </w:rPr>
-      </w:pPr>
-    </w:p>
-    <w:p>
-      <w:pPr>
-        <w:rPr>
-          <w:rFonts w:ascii="Times New Roman" w:eastAsia="Times New Roman" w:hAnsi="Times New Roman" w:cs="Times New Roman"/>
-          <w:sz w:val="24"/>
-          <w:szCs w:val="24"/>
-          <w:lang w:val="es-MX"/>
-        </w:rPr>
-      </w:pPr>
-    </w:p>
-    <w:p>
-      <w:pPr>
-        <w:rPr>
-          <w:rFonts w:ascii="Times New Roman" w:eastAsia="Times New Roman" w:hAnsi="Times New Roman" w:cs="Times New Roman"/>
-          <w:sz w:val="26"/>
-          <w:szCs w:val="26"/>
-          <w:lang w:val="es-MX"/>
-        </w:rPr>
-      </w:pPr>
-    </w:p>
-    <w:p>
-      <w:pPr>
-        <w:jc w:val="center"/>
-        <w:rPr>
-          <w:rFonts w:ascii="Times New Roman" w:eastAsia="Times New Roman" w:hAnsi="Times New Roman" w:cs="Times New Roman"/>
-          <w:b/>
-          <w:sz w:val="28"/>
-          <w:szCs w:val="28"/>
-          <w:lang w:val="es-MX"/>
-        </w:rPr>
-      </w:pPr>
-    </w:p>
-    <w:p>
-      <w:pPr>
-        <w:jc w:val="center"/>
-        <w:rPr>
-          <w:rFonts w:ascii="Times New Roman" w:eastAsia="Times New Roman" w:hAnsi="Times New Roman" w:cs="Times New Roman"/>
-          <w:b/>
-          <w:sz w:val="28"/>
-          <w:szCs w:val="28"/>
-          <w:lang w:val="es-MX"/>
-        </w:rPr>
-      </w:pPr>
     </w:p>
     <w:sectPr>
       <w:pgSz w:w="11909" w:h="16834"/>
@@ -888,7 +713,7 @@
 </file>
 
 <file path=word/styles.xml><?xml version="1.0" encoding="utf-8"?>
-<w:styles xmlns:mc="http://schemas.openxmlformats.org/markup-compatibility/2006" xmlns:r="http://schemas.openxmlformats.org/officeDocument/2006/relationships" xmlns:w="http://schemas.openxmlformats.org/wordprocessingml/2006/main" xmlns:w14="http://schemas.microsoft.com/office/word/2010/wordml" xmlns:w15="http://schemas.microsoft.com/office/word/2012/wordml" xmlns:w16se="http://schemas.microsoft.com/office/word/2015/wordml/symex" mc:Ignorable="w14 w15 w16se">
+<w:styles xmlns:mc="http://schemas.openxmlformats.org/markup-compatibility/2006" xmlns:r="http://schemas.openxmlformats.org/officeDocument/2006/relationships" xmlns:w="http://schemas.openxmlformats.org/wordprocessingml/2006/main" xmlns:w14="http://schemas.microsoft.com/office/word/2010/wordml" xmlns:w15="http://schemas.microsoft.com/office/word/2012/wordml" xmlns:w16cex="http://schemas.microsoft.com/office/word/2018/wordml/cex" xmlns:w16cid="http://schemas.microsoft.com/office/word/2016/wordml/cid" xmlns:w16="http://schemas.microsoft.com/office/word/2018/wordml" xmlns:w16sdtdh="http://schemas.microsoft.com/office/word/2020/wordml/sdtdatahash" xmlns:w16se="http://schemas.microsoft.com/office/word/2015/wordml/symex" mc:Ignorable="w14 w15 w16se w16cid w16 w16cex w16sdtdh">
   <w:docDefaults>
     <w:rPrDefault>
       <w:rPr>
@@ -904,7 +729,7 @@
       </w:pPr>
     </w:pPrDefault>
   </w:docDefaults>
-  <w:latentStyles w:defLockedState="0" w:defUIPriority="99" w:defSemiHidden="0" w:defUnhideWhenUsed="0" w:defQFormat="0" w:count="371">
+  <w:latentStyles w:defLockedState="0" w:defUIPriority="99" w:defSemiHidden="0" w:defUnhideWhenUsed="0" w:defQFormat="0" w:count="376">
     <w:lsdException w:name="Normal" w:uiPriority="0" w:qFormat="1"/>
     <w:lsdException w:name="heading 1" w:uiPriority="9" w:qFormat="1"/>
     <w:lsdException w:name="heading 2" w:semiHidden="1" w:uiPriority="9" w:unhideWhenUsed="1" w:qFormat="1"/>
@@ -1276,6 +1101,11 @@
     <w:lsdException w:name="List Table 5 Dark Accent 6" w:uiPriority="50"/>
     <w:lsdException w:name="List Table 6 Colorful Accent 6" w:uiPriority="51"/>
     <w:lsdException w:name="List Table 7 Colorful Accent 6" w:uiPriority="52"/>
+    <w:lsdException w:name="Mention" w:semiHidden="1" w:unhideWhenUsed="1"/>
+    <w:lsdException w:name="Smart Hyperlink" w:semiHidden="1" w:unhideWhenUsed="1"/>
+    <w:lsdException w:name="Hashtag" w:semiHidden="1" w:unhideWhenUsed="1"/>
+    <w:lsdException w:name="Unresolved Mention" w:semiHidden="1" w:unhideWhenUsed="1"/>
+    <w:lsdException w:name="Smart Link" w:semiHidden="1" w:unhideWhenUsed="1"/>
   </w:latentStyles>
   <w:style w:type="paragraph" w:default="1" w:styleId="Normal">
     <w:name w:val="Normal"/>

</xml_diff>